<commit_message>
changed bucket name in doc
</commit_message>
<xml_diff>
--- a/Resources/Unravel BigQuery Health check download guide.docx
+++ b/Resources/Unravel BigQuery Health check download guide.docx
@@ -105,12 +105,12 @@
           <wp:inline distB="0" distT="0" distL="0" distR="0">
             <wp:extent cx="694979" cy="694979"/>
             <wp:effectExtent b="0" l="0" r="0" t="0"/>
-            <wp:docPr descr="List of Best Unravel Data Alternatives &amp; Competitors 2022" id="2" name="image1.png"/>
+            <wp:docPr descr="List of Best Unravel Data Alternatives &amp; Competitors 2022" id="2" name="image2.png"/>
             <a:graphic>
               <a:graphicData uri="http://schemas.openxmlformats.org/drawingml/2006/picture">
                 <pic:pic>
                   <pic:nvPicPr>
-                    <pic:cNvPr descr="List of Best Unravel Data Alternatives &amp; Competitors 2022" id="0" name="image1.png"/>
+                    <pic:cNvPr descr="List of Best Unravel Data Alternatives &amp; Competitors 2022" id="0" name="image2.png"/>
                     <pic:cNvPicPr preferRelativeResize="0"/>
                   </pic:nvPicPr>
                   <pic:blipFill>
@@ -1754,12 +1754,12 @@
           <wp:inline distB="114300" distT="114300" distL="114300" distR="114300">
             <wp:extent cx="5943600" cy="2705100"/>
             <wp:effectExtent b="0" l="0" r="0" t="0"/>
-            <wp:docPr id="5" name="image2.png"/>
+            <wp:docPr id="5" name="image1.png"/>
             <a:graphic>
               <a:graphicData uri="http://schemas.openxmlformats.org/drawingml/2006/picture">
                 <pic:pic>
                   <pic:nvPicPr>
-                    <pic:cNvPr id="0" name="image2.png"/>
+                    <pic:cNvPr id="0" name="image1.png"/>
                     <pic:cNvPicPr preferRelativeResize="0"/>
                   </pic:nvPicPr>
                   <pic:blipFill>
@@ -2363,7 +2363,7 @@
           <w:u w:val="single"/>
           <w:rtl w:val="0"/>
         </w:rPr>
-        <w:t xml:space="preserve">example-bucket/folder_name/ </w:t>
+        <w:t xml:space="preserve">unravel-bucket/folder_name/ </w:t>
       </w:r>
       <w:r>
         <w:rPr>
@@ -3092,12 +3092,12 @@
           <wp:inline distB="114300" distT="114300" distL="114300" distR="114300">
             <wp:extent cx="5943600" cy="800100"/>
             <wp:effectExtent b="0" l="0" r="0" t="0"/>
-            <wp:docPr id="3" name="image3.png"/>
+            <wp:docPr id="3" name="image4.png"/>
             <a:graphic>
               <a:graphicData uri="http://schemas.openxmlformats.org/drawingml/2006/picture">
                 <pic:pic>
                   <pic:nvPicPr>
-                    <pic:cNvPr id="0" name="image3.png"/>
+                    <pic:cNvPr id="0" name="image4.png"/>
                     <pic:cNvPicPr preferRelativeResize="0"/>
                   </pic:nvPicPr>
                   <pic:blipFill>
@@ -3364,12 +3364,12 @@
         <wp:inline distB="0" distT="0" distL="0" distR="0">
           <wp:extent cx="214725" cy="214725"/>
           <wp:effectExtent b="0" l="0" r="0" t="0"/>
-          <wp:docPr descr="List of Best Unravel Data Alternatives &amp; Competitors 2022" id="6" name="image4.png"/>
+          <wp:docPr descr="List of Best Unravel Data Alternatives &amp; Competitors 2022" id="6" name="image3.png"/>
           <a:graphic>
             <a:graphicData uri="http://schemas.openxmlformats.org/drawingml/2006/picture">
               <pic:pic>
                 <pic:nvPicPr>
-                  <pic:cNvPr descr="List of Best Unravel Data Alternatives &amp; Competitors 2022" id="0" name="image4.png"/>
+                  <pic:cNvPr descr="List of Best Unravel Data Alternatives &amp; Competitors 2022" id="0" name="image3.png"/>
                   <pic:cNvPicPr preferRelativeResize="0"/>
                 </pic:nvPicPr>
                 <pic:blipFill>

</xml_diff>